<commit_message>
change names write weekly report
</commit_message>
<xml_diff>
--- a/docs/management/a_Weekly_Report_Template.docx
+++ b/docs/management/a_Weekly_Report_Template.docx
@@ -171,6 +171,15 @@
           <w:szCs w:val="18"/>
         </w:rPr>
         <w:t>6</w:t>
+      </w:r>
+      <w:r>
+        <w:rPr>
+          <w:rFonts w:ascii="Arial" w:hAnsi="Arial" w:cs="Arial"/>
+          <w:b/>
+          <w:color w:val="0070C0"/>
+          <w:szCs w:val="18"/>
+        </w:rPr>
+        <w:t xml:space="preserve"> – KTPM1</w:t>
       </w:r>
     </w:p>
     <w:p>
@@ -1797,7 +1806,7 @@
     <w:lsdException w:name="Table Web 2" w:semiHidden="1" w:unhideWhenUsed="1"/>
     <w:lsdException w:name="Table Web 3" w:semiHidden="1" w:unhideWhenUsed="1"/>
     <w:lsdException w:name="Balloon Text" w:semiHidden="1" w:unhideWhenUsed="1"/>
-    <w:lsdException w:name="Table Grid" w:semiHidden="1" w:uiPriority="59" w:unhideWhenUsed="1"/>
+    <w:lsdException w:name="Table Grid" w:uiPriority="59"/>
     <w:lsdException w:name="Table Theme" w:semiHidden="1" w:unhideWhenUsed="1"/>
     <w:lsdException w:name="Placeholder Text" w:semiHidden="1"/>
     <w:lsdException w:name="No Spacing" w:uiPriority="1" w:qFormat="1"/>

</xml_diff>